<commit_message>
Added Computer Architecture Offline alu + fpadder
</commit_message>
<xml_diff>
--- a/Computer Architecture/Offline 1 on 4-bit ALU/ALU simple design by mahdi.docx
+++ b/Computer Architecture/Offline 1 on 4-bit ALU/ALU simple design by mahdi.docx
@@ -1499,10 +1499,8 @@
       </w:pPr>
       <w:r>
         <w:rPr>
-          <w:color w:val="ff0000"/>
-          <w:rtl w:val="0"/>
-        </w:rPr>
-        <w:t xml:space="preserve">toal ic = 10</w:t>
+          <w:rtl w:val="0"/>
+        </w:rPr>
       </w:r>
     </w:p>
     <w:tbl>
@@ -1790,11 +1788,37 @@
               <w:jc w:val="left"/>
               <w:rPr/>
             </w:pPr>
-            <w:r>
-              <w:rPr>
-                <w:rtl w:val="0"/>
-              </w:rPr>
-              <w:t xml:space="preserve">7482 dual 2 binary adder * 2</w:t>
+            <w:sdt>
+              <w:sdtPr>
+                <w:tag w:val="goog_rdk_0"/>
+              </w:sdtPr>
+              <w:sdtContent>
+                <w:commentRangeStart w:id="0"/>
+              </w:sdtContent>
+            </w:sdt>
+            <w:r>
+              <w:rPr>
+                <w:color w:val="ff0000"/>
+                <w:rtl w:val="0"/>
+              </w:rPr>
+              <w:t xml:space="preserve">7482 dual 2 binary adde</w:t>
+            </w:r>
+            <w:commentRangeEnd w:id="0"/>
+            <w:r>
+              <w:commentReference w:id="0"/>
+            </w:r>
+            <w:r>
+              <w:rPr>
+                <w:color w:val="ff0000"/>
+                <w:rtl w:val="0"/>
+              </w:rPr>
+              <w:t xml:space="preserve">r</w:t>
+            </w:r>
+            <w:r>
+              <w:rPr>
+                <w:rtl w:val="0"/>
+              </w:rPr>
+              <w:t xml:space="preserve"> * 2</w:t>
             </w:r>
           </w:p>
         </w:tc>
@@ -2897,6 +2921,67 @@
     </w:sectPr>
   </w:body>
 </w:document>
+</file>
+
+<file path=word/comments.xml><?xml version="1.0" encoding="utf-8"?>
+<w:comments xmlns:mc="http://schemas.openxmlformats.org/markup-compatibility/2006" xmlns:o="urn:schemas-microsoft-com:office:office" xmlns:r="http://schemas.openxmlformats.org/officeDocument/2006/relationships" xmlns:m="http://schemas.openxmlformats.org/officeDocument/2006/math" xmlns:v="urn:schemas-microsoft-com:vml" xmlns:wp="http://schemas.openxmlformats.org/drawingml/2006/wordprocessingDrawing" xmlns:w10="urn:schemas-microsoft-com:office:word" xmlns:w="http://schemas.openxmlformats.org/wordprocessingml/2006/main" xmlns:wne="http://schemas.microsoft.com/office/word/2006/wordml" xmlns:sl="http://schemas.openxmlformats.org/schemaLibrary/2006/main" xmlns:a="http://schemas.openxmlformats.org/drawingml/2006/main" xmlns:pic="http://schemas.openxmlformats.org/drawingml/2006/picture" xmlns:c="http://schemas.openxmlformats.org/drawingml/2006/chart" xmlns:lc="http://schemas.openxmlformats.org/drawingml/2006/lockedCanvas" xmlns:dgm="http://schemas.openxmlformats.org/drawingml/2006/diagram" xmlns:wps="http://schemas.microsoft.com/office/word/2010/wordprocessingShape" xmlns:wpg="http://schemas.microsoft.com/office/word/2010/wordprocessingGroup" xmlns:w14="http://schemas.microsoft.com/office/word/2010/wordml" xmlns:w15="http://schemas.microsoft.com/office/word/2012/wordml">
+  <w:comment w:author="Mahdi Hasnat Siyam" w:id="0" w:date="2021-03-15T05:42:26Z">
+    <w:p>
+      <w:pPr>
+        <w:keepNext w:val="0"/>
+        <w:keepLines w:val="0"/>
+        <w:widowControl w:val="0"/>
+        <w:pBdr>
+          <w:top w:space="0" w:sz="0" w:val="nil"/>
+          <w:left w:space="0" w:sz="0" w:val="nil"/>
+          <w:bottom w:space="0" w:sz="0" w:val="nil"/>
+          <w:right w:space="0" w:sz="0" w:val="nil"/>
+          <w:between w:space="0" w:sz="0" w:val="nil"/>
+        </w:pBdr>
+        <w:shd w:fill="auto" w:val="clear"/>
+        <w:spacing w:after="0" w:before="0" w:line="240" w:lineRule="auto"/>
+        <w:ind w:left="0" w:right="0" w:firstLine="0"/>
+        <w:jc w:val="left"/>
+        <w:rPr>
+          <w:rFonts w:ascii="Arial" w:cs="Arial" w:eastAsia="Arial" w:hAnsi="Arial"/>
+          <w:b w:val="0"/>
+          <w:i w:val="0"/>
+          <w:smallCaps w:val="0"/>
+          <w:strike w:val="0"/>
+          <w:color w:val="000000"/>
+          <w:sz w:val="22"/>
+          <w:szCs w:val="22"/>
+          <w:u w:val="none"/>
+          <w:shd w:fill="auto" w:val="clear"/>
+          <w:vertAlign w:val="baseline"/>
+        </w:rPr>
+      </w:pPr>
+      <w:r>
+        <w:rPr>
+          <w:rFonts w:ascii="Arial" w:cs="Arial" w:eastAsia="Arial" w:hAnsi="Arial"/>
+          <w:b w:val="0"/>
+          <w:i w:val="0"/>
+          <w:smallCaps w:val="0"/>
+          <w:strike w:val="0"/>
+          <w:color w:val="000000"/>
+          <w:sz w:val="22"/>
+          <w:szCs w:val="22"/>
+          <w:u w:val="none"/>
+          <w:shd w:fill="auto" w:val="clear"/>
+          <w:vertAlign w:val="baseline"/>
+          <w:rtl w:val="0"/>
+        </w:rPr>
+        <w:t xml:space="preserve">not a single full adder</w:t>
+      </w:r>
+    </w:p>
+  </w:comment>
+</w:comments>
+</file>
+
+<file path=word/commentsExtended.xml><?xml version="1.0" encoding="utf-8"?>
+<w15:commentsEx xmlns:mc="http://schemas.openxmlformats.org/markup-compatibility/2006" xmlns:o="urn:schemas-microsoft-com:office:office" xmlns:r="http://schemas.openxmlformats.org/officeDocument/2006/relationships" xmlns:m="http://schemas.openxmlformats.org/officeDocument/2006/math" xmlns:v="urn:schemas-microsoft-com:vml" xmlns:wp="http://schemas.openxmlformats.org/drawingml/2006/wordprocessingDrawing" xmlns:w10="urn:schemas-microsoft-com:office:word" xmlns:w="http://schemas.openxmlformats.org/wordprocessingml/2006/main" xmlns:wne="http://schemas.microsoft.com/office/word/2006/wordml" xmlns:sl="http://schemas.openxmlformats.org/schemaLibrary/2006/main" xmlns:a="http://schemas.openxmlformats.org/drawingml/2006/main" xmlns:pic="http://schemas.openxmlformats.org/drawingml/2006/picture" xmlns:c="http://schemas.openxmlformats.org/drawingml/2006/chart" xmlns:lc="http://schemas.openxmlformats.org/drawingml/2006/lockedCanvas" xmlns:dgm="http://schemas.openxmlformats.org/drawingml/2006/diagram" xmlns:wps="http://schemas.microsoft.com/office/word/2010/wordprocessingShape" xmlns:wpg="http://schemas.microsoft.com/office/word/2010/wordprocessingGroup" xmlns:w14="http://schemas.microsoft.com/office/word/2010/wordml" xmlns:w15="http://schemas.microsoft.com/office/word/2012/wordml">
+  <w15:commentEx w15:paraId="0000006A" w15:done="0"/>
+</w15:commentsEx>
 </file>
 
 <file path=word/numbering.xml><?xml version="1.0" encoding="utf-8"?>
@@ -3427,7 +3512,7 @@
 
 <file path=customXML/item1.xml><?xml version="1.0" encoding="utf-8"?>
 <go:gDocsCustomXmlDataStorage xmlns:go="http://customooxmlschemas.google.com/" xmlns:r="http://schemas.openxmlformats.org/officeDocument/2006/relationships">
-  <go:docsCustomData xmlns:go="http://customooxmlschemas.google.com/" roundtripDataSignature="AMtx7mg7l4mgv3L4EIKPjjqmN4f/Na4/nw==">AMUW2mWle89pgjN2zGYcDLn3WKmo8crZ0cdxLzpOf0CcyRz9m0kPRzy04DTjLnMG+rx2hFUjIiJbnpOhsWFuAySxg0BRoWqkNQ32naKplni0i2+R9idrI9w=</go:docsCustomData>
+  <go:docsCustomData xmlns:go="http://customooxmlschemas.google.com/" roundtripDataSignature="AMtx7mj0fRME3pjWqpkvmK9TRP9eqcyjUQ==">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</go:docsCustomData>
 </go:gDocsCustomXmlDataStorage>
 </file>
 

</xml_diff>